<commit_message>
tambah tambah flowchart transaksi dan laporan
</commit_message>
<xml_diff>
--- a/Flowchart/Flowchart.docx
+++ b/Flowchart/Flowchart.docx
@@ -2587,8 +2587,6 @@
         </w:rPr>
         <w:br w:type="page"/>
       </w:r>
-      <w:bookmarkStart w:id="0" w:name="_GoBack"/>
-      <w:bookmarkEnd w:id="0"/>
     </w:p>
     <w:p>
       <w:pPr>
@@ -3984,7 +3982,17 @@
           <w:lang w:val="id-ID"/>
         </w:rPr>
         <w:lastRenderedPageBreak/>
-        <w:t>d. Hapus Barang</w:t>
+        <w:t>d. Hapus</w:t>
+      </w:r>
+      <w:bookmarkStart w:id="0" w:name="_GoBack"/>
+      <w:bookmarkEnd w:id="0"/>
+      <w:r>
+        <w:rPr>
+          <w:rFonts w:ascii="Arial" w:hAnsi="Arial" w:cs="Arial"/>
+          <w:b/>
+          <w:lang w:val="id-ID"/>
+        </w:rPr>
+        <w:t xml:space="preserve"> Barang</w:t>
       </w:r>
     </w:p>
     <w:p>

</xml_diff>